<commit_message>
Uploaded a copy of report and Assignment code. Need to improve the evaluation in the AAI report on the 14/02/2022 before submitting again
</commit_message>
<xml_diff>
--- a/Advanced Artificial Intelligence/AAI Assignment 2/CMP9132M Advanced Artificial Intelligence Report Stephen RerriBekibele.docx
+++ b/Advanced Artificial Intelligence/AAI Assignment 2/CMP9132M Advanced Artificial Intelligence Report Stephen RerriBekibele.docx
@@ -1945,65 +1945,561 @@
           <w:sz w:val="24"/>
           <w:szCs w:val="24"/>
         </w:rPr>
-        <w:t>Related work</w:t>
+        <w:t>Concep</w:t>
+      </w:r>
+      <w:r>
+        <w:rPr>
+          <w:rFonts w:ascii="Calibri" w:hAnsi="Calibri" w:cs="Calibri"/>
+          <w:sz w:val="24"/>
+          <w:szCs w:val="24"/>
+        </w:rPr>
+        <w:t>t</w:t>
       </w:r>
     </w:p>
     <w:p>
       <w:pPr>
-        <w:pStyle w:val="Heading2"/>
-        <w:numPr>
-          <w:ilvl w:val="0"/>
-          <w:numId w:val="0"/>
-        </w:numPr>
-        <w:ind w:left="288" w:hanging="288"/>
-        <w:jc w:val="center"/>
-        <w:rPr>
-          <w:rFonts w:ascii="Calibri" w:hAnsi="Calibri" w:cs="Calibri"/>
-          <w:sz w:val="24"/>
-          <w:szCs w:val="24"/>
-        </w:rPr>
-      </w:pPr>
-      <w:r>
-        <w:rPr>
-          <w:rFonts w:ascii="Calibri" w:hAnsi="Calibri" w:cs="Calibri"/>
-          <w:sz w:val="24"/>
-          <w:szCs w:val="24"/>
-        </w:rPr>
-        <w:t xml:space="preserve">Maze-solving </w:t>
-      </w:r>
-      <w:r>
-        <w:rPr>
-          <w:rFonts w:ascii="Calibri" w:hAnsi="Calibri" w:cs="Calibri"/>
-          <w:sz w:val="24"/>
-          <w:szCs w:val="24"/>
-        </w:rPr>
-        <w:t>Algorithms</w:t>
+        <w:pStyle w:val="BodyText"/>
+        <w:ind w:firstLine="0"/>
+        <w:rPr>
+          <w:rFonts w:ascii="Calibri" w:hAnsi="Calibri" w:cs="Calibri"/>
+          <w:sz w:val="22"/>
+          <w:szCs w:val="22"/>
+          <w:lang w:val="en-GB"/>
+        </w:rPr>
+      </w:pPr>
+      <w:r>
+        <w:rPr>
+          <w:rFonts w:ascii="Calibri" w:hAnsi="Calibri" w:cs="Calibri"/>
+          <w:sz w:val="22"/>
+          <w:szCs w:val="22"/>
+          <w:lang w:val="en-GB"/>
+        </w:rPr>
+        <w:t>T</w:t>
+      </w:r>
+      <w:r>
+        <w:rPr>
+          <w:rFonts w:ascii="Calibri" w:hAnsi="Calibri" w:cs="Calibri"/>
+          <w:sz w:val="22"/>
+          <w:szCs w:val="22"/>
+          <w:lang w:val="en-GB"/>
+        </w:rPr>
+        <w:t>o solve this task</w:t>
+      </w:r>
+      <w:r>
+        <w:rPr>
+          <w:rFonts w:ascii="Calibri" w:hAnsi="Calibri" w:cs="Calibri"/>
+          <w:sz w:val="22"/>
+          <w:szCs w:val="22"/>
+          <w:lang w:val="en-GB"/>
+        </w:rPr>
+        <w:t>,</w:t>
+      </w:r>
+      <w:r>
+        <w:rPr>
+          <w:rFonts w:ascii="Calibri" w:hAnsi="Calibri" w:cs="Calibri"/>
+          <w:sz w:val="22"/>
+          <w:szCs w:val="22"/>
+          <w:lang w:val="en-GB"/>
+        </w:rPr>
+        <w:t xml:space="preserve"> </w:t>
+      </w:r>
+      <w:r>
+        <w:rPr>
+          <w:rFonts w:ascii="Calibri" w:hAnsi="Calibri" w:cs="Calibri"/>
+          <w:sz w:val="22"/>
+          <w:szCs w:val="22"/>
+          <w:lang w:val="en-GB"/>
+        </w:rPr>
+        <w:t>I</w:t>
+      </w:r>
+      <w:r>
+        <w:rPr>
+          <w:rFonts w:ascii="Calibri" w:hAnsi="Calibri" w:cs="Calibri"/>
+          <w:sz w:val="22"/>
+          <w:szCs w:val="22"/>
+          <w:lang w:val="en-GB"/>
+        </w:rPr>
+        <w:t xml:space="preserve"> chose to use a Markov Decision Process. A Markov decision process </w:t>
+      </w:r>
+      <w:r>
+        <w:rPr>
+          <w:rFonts w:ascii="Calibri" w:hAnsi="Calibri" w:cs="Calibri"/>
+          <w:sz w:val="22"/>
+          <w:szCs w:val="22"/>
+          <w:lang w:val="en-GB"/>
+        </w:rPr>
+        <w:t xml:space="preserve">(MDP) </w:t>
+      </w:r>
+      <w:r>
+        <w:rPr>
+          <w:rFonts w:ascii="Calibri" w:hAnsi="Calibri" w:cs="Calibri"/>
+          <w:sz w:val="22"/>
+          <w:szCs w:val="22"/>
+          <w:lang w:val="en-GB"/>
+        </w:rPr>
+        <w:t xml:space="preserve">is A </w:t>
+      </w:r>
+      <w:r>
+        <w:rPr>
+          <w:rFonts w:ascii="Calibri" w:hAnsi="Calibri" w:cs="Calibri"/>
+          <w:sz w:val="22"/>
+          <w:szCs w:val="22"/>
+          <w:lang w:val="en-GB"/>
+        </w:rPr>
+        <w:t>Di</w:t>
+      </w:r>
+      <w:r>
+        <w:rPr>
+          <w:rFonts w:ascii="Calibri" w:hAnsi="Calibri" w:cs="Calibri"/>
+          <w:sz w:val="22"/>
+          <w:szCs w:val="22"/>
+          <w:lang w:val="en-GB"/>
+        </w:rPr>
+        <w:t>screte-time stochastic</w:t>
+      </w:r>
+      <w:r>
+        <w:rPr>
+          <w:rFonts w:ascii="Calibri" w:hAnsi="Calibri" w:cs="Calibri"/>
+          <w:sz w:val="22"/>
+          <w:szCs w:val="22"/>
+          <w:lang w:val="en-GB"/>
+        </w:rPr>
+        <w:t xml:space="preserve"> control process</w:t>
+      </w:r>
+      <w:r>
+        <w:rPr>
+          <w:rFonts w:ascii="Calibri" w:hAnsi="Calibri" w:cs="Calibri"/>
+          <w:sz w:val="22"/>
+          <w:szCs w:val="22"/>
+          <w:lang w:val="en-GB"/>
+        </w:rPr>
+        <w:t>.</w:t>
+      </w:r>
+      <w:r>
+        <w:rPr>
+          <w:rFonts w:ascii="Calibri" w:hAnsi="Calibri" w:cs="Calibri"/>
+          <w:sz w:val="22"/>
+          <w:szCs w:val="22"/>
+          <w:lang w:val="en-GB"/>
+        </w:rPr>
+        <w:t xml:space="preserve"> </w:t>
+      </w:r>
+      <w:r>
+        <w:rPr>
+          <w:rFonts w:ascii="Calibri" w:hAnsi="Calibri" w:cs="Calibri"/>
+          <w:sz w:val="22"/>
+          <w:szCs w:val="22"/>
+          <w:lang w:val="en-GB"/>
+        </w:rPr>
+        <w:t>It</w:t>
+      </w:r>
+      <w:r>
+        <w:rPr>
+          <w:rFonts w:ascii="Calibri" w:hAnsi="Calibri" w:cs="Calibri"/>
+          <w:sz w:val="22"/>
+          <w:szCs w:val="22"/>
+          <w:lang w:val="en-GB"/>
+        </w:rPr>
+        <w:t xml:space="preserve"> is used to</w:t>
+      </w:r>
+      <w:r>
+        <w:rPr>
+          <w:rFonts w:ascii="Calibri" w:hAnsi="Calibri" w:cs="Calibri"/>
+          <w:sz w:val="22"/>
+          <w:szCs w:val="22"/>
+          <w:lang w:val="en-GB"/>
+        </w:rPr>
+        <w:t xml:space="preserve"> provide a mathematic framework for modelling decision making in situations where outcomes are partly random</w:t>
+      </w:r>
+      <w:r>
+        <w:rPr>
+          <w:rFonts w:ascii="Calibri" w:hAnsi="Calibri" w:cs="Calibri"/>
+          <w:sz w:val="22"/>
+          <w:szCs w:val="22"/>
+          <w:lang w:val="en-GB"/>
+        </w:rPr>
+        <w:t xml:space="preserve"> and partly under the control of a decision maker</w:t>
+      </w:r>
+      <w:r>
+        <w:rPr>
+          <w:rFonts w:ascii="Calibri" w:hAnsi="Calibri" w:cs="Calibri"/>
+          <w:sz w:val="22"/>
+          <w:szCs w:val="22"/>
+          <w:lang w:val="en-GB"/>
+        </w:rPr>
+        <w:t xml:space="preserve"> [8]</w:t>
+      </w:r>
+      <w:r>
+        <w:rPr>
+          <w:rFonts w:ascii="Calibri" w:hAnsi="Calibri" w:cs="Calibri"/>
+          <w:sz w:val="22"/>
+          <w:szCs w:val="22"/>
+          <w:lang w:val="en-GB"/>
+        </w:rPr>
+        <w:t>. This means the control is stochastic</w:t>
+      </w:r>
+      <w:r>
+        <w:rPr>
+          <w:rFonts w:ascii="Calibri" w:hAnsi="Calibri" w:cs="Calibri"/>
+          <w:sz w:val="22"/>
+          <w:szCs w:val="22"/>
+          <w:lang w:val="en-GB"/>
+        </w:rPr>
+        <w:t xml:space="preserve"> which is the ca</w:t>
+      </w:r>
+      <w:r>
+        <w:rPr>
+          <w:rFonts w:ascii="Calibri" w:hAnsi="Calibri" w:cs="Calibri"/>
+          <w:sz w:val="22"/>
+          <w:szCs w:val="22"/>
+          <w:lang w:val="en-GB"/>
+        </w:rPr>
+        <w:t xml:space="preserve">se for our AI’s actions </w:t>
+      </w:r>
+      <w:r>
+        <w:rPr>
+          <w:rFonts w:ascii="Calibri" w:hAnsi="Calibri" w:cs="Calibri"/>
+          <w:sz w:val="22"/>
+          <w:szCs w:val="22"/>
+          <w:lang w:val="en-GB"/>
+        </w:rPr>
+        <w:t>as previously described</w:t>
+      </w:r>
+      <w:r>
+        <w:rPr>
+          <w:rFonts w:ascii="Calibri" w:hAnsi="Calibri" w:cs="Calibri"/>
+          <w:sz w:val="22"/>
+          <w:szCs w:val="22"/>
+          <w:lang w:val="en-GB"/>
+        </w:rPr>
+        <w:t>.</w:t>
+      </w:r>
+      <w:r>
+        <w:rPr>
+          <w:rFonts w:ascii="Calibri" w:hAnsi="Calibri" w:cs="Calibri"/>
+          <w:sz w:val="22"/>
+          <w:szCs w:val="22"/>
+          <w:lang w:val="en-GB"/>
+        </w:rPr>
+        <w:t xml:space="preserve"> This was why I thought the MDP wo</w:t>
+      </w:r>
+      <w:r>
+        <w:rPr>
+          <w:rFonts w:ascii="Calibri" w:hAnsi="Calibri" w:cs="Calibri"/>
+          <w:sz w:val="22"/>
+          <w:szCs w:val="22"/>
+          <w:lang w:val="en-GB"/>
+        </w:rPr>
+        <w:t>uld be an effective solution to solving the maze task.</w:t>
       </w:r>
     </w:p>
     <w:p>
       <w:pPr>
-        <w:pStyle w:val="Heading1"/>
-        <w:rPr>
-          <w:rFonts w:ascii="Calibri" w:hAnsi="Calibri" w:cs="Calibri"/>
-          <w:sz w:val="24"/>
-          <w:szCs w:val="24"/>
-        </w:rPr>
-      </w:pPr>
-      <w:r>
-        <w:rPr>
-          <w:rFonts w:ascii="Calibri" w:hAnsi="Calibri" w:cs="Calibri"/>
-          <w:sz w:val="24"/>
-          <w:szCs w:val="24"/>
-        </w:rPr>
-        <w:t>Concep</w:t>
-      </w:r>
-      <w:r>
-        <w:rPr>
-          <w:rFonts w:ascii="Calibri" w:hAnsi="Calibri" w:cs="Calibri"/>
-          <w:sz w:val="24"/>
-          <w:szCs w:val="24"/>
-        </w:rPr>
-        <w:t>t</w:t>
+        <w:pStyle w:val="BodyText"/>
+        <w:ind w:firstLine="0"/>
+        <w:rPr>
+          <w:rFonts w:ascii="Calibri" w:hAnsi="Calibri" w:cs="Calibri"/>
+          <w:sz w:val="22"/>
+          <w:szCs w:val="22"/>
+          <w:lang w:val="en-GB"/>
+        </w:rPr>
+      </w:pPr>
+      <w:r>
+        <w:rPr>
+          <w:rFonts w:ascii="Calibri" w:hAnsi="Calibri" w:cs="Calibri"/>
+          <w:sz w:val="22"/>
+          <w:szCs w:val="22"/>
+          <w:lang w:val="en-GB"/>
+        </w:rPr>
+        <w:t>“</w:t>
+      </w:r>
+      <w:r>
+        <w:rPr>
+          <w:rFonts w:ascii="Calibri" w:hAnsi="Calibri" w:cs="Calibri"/>
+          <w:sz w:val="22"/>
+          <w:szCs w:val="22"/>
+          <w:lang w:val="en-GB"/>
+        </w:rPr>
+        <w:t>The MDP</w:t>
+      </w:r>
+      <w:r>
+        <w:rPr>
+          <w:rFonts w:ascii="Calibri" w:hAnsi="Calibri" w:cs="Calibri"/>
+          <w:sz w:val="22"/>
+          <w:szCs w:val="22"/>
+          <w:lang w:val="en-GB"/>
+        </w:rPr>
+        <w:t xml:space="preserve"> relies on the notion of state</w:t>
+      </w:r>
+      <w:r>
+        <w:rPr>
+          <w:rFonts w:ascii="Calibri" w:hAnsi="Calibri" w:cs="Calibri"/>
+          <w:sz w:val="22"/>
+          <w:szCs w:val="22"/>
+          <w:lang w:val="en-GB"/>
+        </w:rPr>
+        <w:t xml:space="preserve"> (S)</w:t>
+      </w:r>
+      <w:r>
+        <w:rPr>
+          <w:rFonts w:ascii="Calibri" w:hAnsi="Calibri" w:cs="Calibri"/>
+          <w:sz w:val="22"/>
+          <w:szCs w:val="22"/>
+          <w:lang w:val="en-GB"/>
+        </w:rPr>
+        <w:t>, describing the current situation of the agent, action</w:t>
+      </w:r>
+      <w:r>
+        <w:rPr>
+          <w:rFonts w:ascii="Calibri" w:hAnsi="Calibri" w:cs="Calibri"/>
+          <w:sz w:val="22"/>
+          <w:szCs w:val="22"/>
+          <w:lang w:val="en-GB"/>
+        </w:rPr>
+        <w:t xml:space="preserve"> (A)</w:t>
+      </w:r>
+      <w:r>
+        <w:rPr>
+          <w:rFonts w:ascii="Calibri" w:hAnsi="Calibri" w:cs="Calibri"/>
+          <w:sz w:val="22"/>
+          <w:szCs w:val="22"/>
+          <w:lang w:val="en-GB"/>
+        </w:rPr>
+        <w:t xml:space="preserve"> affecting the dynamics of the process</w:t>
+      </w:r>
+      <w:r>
+        <w:rPr>
+          <w:rFonts w:ascii="Calibri" w:hAnsi="Calibri" w:cs="Calibri"/>
+          <w:sz w:val="22"/>
+          <w:szCs w:val="22"/>
+          <w:lang w:val="en-GB"/>
+        </w:rPr>
+        <w:t xml:space="preserve"> and reward</w:t>
+      </w:r>
+      <w:r>
+        <w:rPr>
+          <w:rFonts w:ascii="Calibri" w:hAnsi="Calibri" w:cs="Calibri"/>
+          <w:sz w:val="22"/>
+          <w:szCs w:val="22"/>
+          <w:lang w:val="en-GB"/>
+        </w:rPr>
+        <w:t xml:space="preserve"> (R)</w:t>
+      </w:r>
+      <w:r>
+        <w:rPr>
+          <w:rFonts w:ascii="Calibri" w:hAnsi="Calibri" w:cs="Calibri"/>
+          <w:sz w:val="22"/>
+          <w:szCs w:val="22"/>
+          <w:lang w:val="en-GB"/>
+        </w:rPr>
+        <w:t>, o</w:t>
+      </w:r>
+      <w:r>
+        <w:rPr>
+          <w:rFonts w:ascii="Calibri" w:hAnsi="Calibri" w:cs="Calibri"/>
+          <w:sz w:val="22"/>
+          <w:szCs w:val="22"/>
+          <w:lang w:val="en-GB"/>
+        </w:rPr>
+        <w:t>b</w:t>
+      </w:r>
+      <w:r>
+        <w:rPr>
+          <w:rFonts w:ascii="Calibri" w:hAnsi="Calibri" w:cs="Calibri"/>
+          <w:sz w:val="22"/>
+          <w:szCs w:val="22"/>
+          <w:lang w:val="en-GB"/>
+        </w:rPr>
+        <w:t xml:space="preserve">served for each transition </w:t>
+      </w:r>
+      <w:r>
+        <w:rPr>
+          <w:rFonts w:ascii="Calibri" w:hAnsi="Calibri" w:cs="Calibri"/>
+          <w:sz w:val="22"/>
+          <w:szCs w:val="22"/>
+          <w:lang w:val="en-GB"/>
+        </w:rPr>
+        <w:t>between states</w:t>
+      </w:r>
+      <w:r>
+        <w:rPr>
+          <w:rFonts w:ascii="Calibri" w:hAnsi="Calibri" w:cs="Calibri"/>
+          <w:sz w:val="22"/>
+          <w:szCs w:val="22"/>
+          <w:lang w:val="en-GB"/>
+        </w:rPr>
+        <w:t>”</w:t>
+      </w:r>
+      <w:r>
+        <w:rPr>
+          <w:rFonts w:ascii="Calibri" w:hAnsi="Calibri" w:cs="Calibri"/>
+          <w:sz w:val="22"/>
+          <w:szCs w:val="22"/>
+          <w:lang w:val="en-GB"/>
+        </w:rPr>
+        <w:t xml:space="preserve"> [9]</w:t>
+      </w:r>
+      <w:r>
+        <w:rPr>
+          <w:rFonts w:ascii="Calibri" w:hAnsi="Calibri" w:cs="Calibri"/>
+          <w:sz w:val="22"/>
+          <w:szCs w:val="22"/>
+          <w:lang w:val="en-GB"/>
+        </w:rPr>
+        <w:t>.</w:t>
+      </w:r>
+      <w:r>
+        <w:rPr>
+          <w:rFonts w:ascii="Calibri" w:hAnsi="Calibri" w:cs="Calibri"/>
+          <w:sz w:val="22"/>
+          <w:szCs w:val="22"/>
+          <w:lang w:val="en-GB"/>
+        </w:rPr>
+        <w:t xml:space="preserve"> </w:t>
+      </w:r>
+      <w:r>
+        <w:rPr>
+          <w:rFonts w:ascii="Calibri" w:hAnsi="Calibri" w:cs="Calibri"/>
+          <w:sz w:val="22"/>
+          <w:szCs w:val="22"/>
+          <w:lang w:val="en-GB"/>
+        </w:rPr>
+        <w:t xml:space="preserve">With the knowledge of the stochastic decision process and the AI’s </w:t>
+      </w:r>
+      <w:r>
+        <w:rPr>
+          <w:rFonts w:ascii="Calibri" w:hAnsi="Calibri" w:cs="Calibri"/>
+          <w:sz w:val="22"/>
+          <w:szCs w:val="22"/>
+          <w:lang w:val="en-GB"/>
+        </w:rPr>
+        <w:t xml:space="preserve">state at every time step, </w:t>
+      </w:r>
+      <w:r>
+        <w:rPr>
+          <w:rFonts w:ascii="Calibri" w:hAnsi="Calibri" w:cs="Calibri"/>
+          <w:sz w:val="22"/>
+          <w:szCs w:val="22"/>
+          <w:lang w:val="en-GB"/>
+        </w:rPr>
+        <w:t xml:space="preserve">the MDP’s goal is the </w:t>
+      </w:r>
+      <w:r>
+        <w:rPr>
+          <w:rFonts w:ascii="Calibri" w:hAnsi="Calibri" w:cs="Calibri"/>
+          <w:sz w:val="22"/>
+          <w:szCs w:val="22"/>
+          <w:lang w:val="en-GB"/>
+        </w:rPr>
+        <w:t>surviv</w:t>
+      </w:r>
+      <w:r>
+        <w:rPr>
+          <w:rFonts w:ascii="Calibri" w:hAnsi="Calibri" w:cs="Calibri"/>
+          <w:sz w:val="22"/>
+          <w:szCs w:val="22"/>
+          <w:lang w:val="en-GB"/>
+        </w:rPr>
+        <w:t>al of the agent</w:t>
+      </w:r>
+      <w:r>
+        <w:rPr>
+          <w:rFonts w:ascii="Calibri" w:hAnsi="Calibri" w:cs="Calibri"/>
+          <w:sz w:val="22"/>
+          <w:szCs w:val="22"/>
+          <w:lang w:val="en-GB"/>
+        </w:rPr>
+        <w:t xml:space="preserve"> for as long as possible while collecting rewards</w:t>
+      </w:r>
+      <w:r>
+        <w:rPr>
+          <w:rFonts w:ascii="Calibri" w:hAnsi="Calibri" w:cs="Calibri"/>
+          <w:sz w:val="22"/>
+          <w:szCs w:val="22"/>
+          <w:lang w:val="en-GB"/>
+        </w:rPr>
+        <w:t xml:space="preserve">. </w:t>
+      </w:r>
+      <w:r>
+        <w:rPr>
+          <w:rFonts w:ascii="Calibri" w:hAnsi="Calibri" w:cs="Calibri"/>
+          <w:sz w:val="22"/>
+          <w:szCs w:val="22"/>
+          <w:lang w:val="en-GB"/>
+        </w:rPr>
+        <w:t>To solve this task,</w:t>
+      </w:r>
+      <w:r>
+        <w:rPr>
+          <w:rFonts w:ascii="Calibri" w:hAnsi="Calibri" w:cs="Calibri"/>
+          <w:sz w:val="22"/>
+          <w:szCs w:val="22"/>
+          <w:lang w:val="en-GB"/>
+        </w:rPr>
+        <w:t xml:space="preserve"> </w:t>
+      </w:r>
+      <w:r>
+        <w:rPr>
+          <w:rFonts w:ascii="Calibri" w:hAnsi="Calibri" w:cs="Calibri"/>
+          <w:sz w:val="22"/>
+          <w:szCs w:val="22"/>
+          <w:lang w:val="en-GB"/>
+        </w:rPr>
+        <w:t>phrasing the task as an MDP problem thus means searching for a policy, in a set, which optimizes a performance criterion for the considered MDP</w:t>
+      </w:r>
+      <w:r>
+        <w:rPr>
+          <w:rFonts w:ascii="Calibri" w:hAnsi="Calibri" w:cs="Calibri"/>
+          <w:sz w:val="22"/>
+          <w:szCs w:val="22"/>
+          <w:lang w:val="en-GB"/>
+        </w:rPr>
+        <w:t>. This policy is then used to direct the AI by giving it the best action for each state of the grid maze it is in</w:t>
+      </w:r>
+      <w:r>
+        <w:rPr>
+          <w:rFonts w:ascii="Calibri" w:hAnsi="Calibri" w:cs="Calibri"/>
+          <w:sz w:val="22"/>
+          <w:szCs w:val="22"/>
+          <w:lang w:val="en-GB"/>
+        </w:rPr>
+        <w:t xml:space="preserve"> </w:t>
+      </w:r>
+      <w:r>
+        <w:rPr>
+          <w:rFonts w:ascii="Calibri" w:hAnsi="Calibri" w:cs="Calibri"/>
+          <w:sz w:val="22"/>
+          <w:szCs w:val="22"/>
+          <w:lang w:val="en-GB"/>
+        </w:rPr>
+        <w:t>[6]</w:t>
+      </w:r>
+      <w:r>
+        <w:rPr>
+          <w:rFonts w:ascii="Calibri" w:hAnsi="Calibri" w:cs="Calibri"/>
+          <w:sz w:val="22"/>
+          <w:szCs w:val="22"/>
+          <w:lang w:val="en-GB"/>
+        </w:rPr>
+        <w:t>.</w:t>
+      </w:r>
+      <w:r>
+        <w:rPr>
+          <w:rFonts w:ascii="Calibri" w:hAnsi="Calibri" w:cs="Calibri"/>
+          <w:sz w:val="22"/>
+          <w:szCs w:val="22"/>
+          <w:lang w:val="en-GB"/>
+        </w:rPr>
+        <w:t xml:space="preserve"> </w:t>
+      </w:r>
+      <w:r>
+        <w:rPr>
+          <w:rFonts w:ascii="Calibri" w:hAnsi="Calibri" w:cs="Calibri"/>
+          <w:sz w:val="22"/>
+          <w:szCs w:val="22"/>
+          <w:lang w:val="en-GB"/>
+        </w:rPr>
+        <w:t xml:space="preserve"> </w:t>
       </w:r>
     </w:p>
     <w:p>
@@ -2020,552 +2516,7 @@
       <w:r>
         <w:rPr>
           <w:rFonts w:ascii="Calibri" w:hAnsi="Calibri" w:cs="Calibri"/>
-          <w:sz w:val="22"/>
-          <w:szCs w:val="22"/>
-          <w:lang w:val="en-GB"/>
-        </w:rPr>
-        <w:t>T</w:t>
-      </w:r>
-      <w:r>
-        <w:rPr>
-          <w:rFonts w:ascii="Calibri" w:hAnsi="Calibri" w:cs="Calibri"/>
-          <w:sz w:val="22"/>
-          <w:szCs w:val="22"/>
-          <w:lang w:val="en-GB"/>
-        </w:rPr>
-        <w:t>o solve this task</w:t>
-      </w:r>
-      <w:r>
-        <w:rPr>
-          <w:rFonts w:ascii="Calibri" w:hAnsi="Calibri" w:cs="Calibri"/>
-          <w:sz w:val="22"/>
-          <w:szCs w:val="22"/>
-          <w:lang w:val="en-GB"/>
-        </w:rPr>
-        <w:t>,</w:t>
-      </w:r>
-      <w:r>
-        <w:rPr>
-          <w:rFonts w:ascii="Calibri" w:hAnsi="Calibri" w:cs="Calibri"/>
-          <w:sz w:val="22"/>
-          <w:szCs w:val="22"/>
-          <w:lang w:val="en-GB"/>
-        </w:rPr>
-        <w:t xml:space="preserve"> </w:t>
-      </w:r>
-      <w:r>
-        <w:rPr>
-          <w:rFonts w:ascii="Calibri" w:hAnsi="Calibri" w:cs="Calibri"/>
-          <w:sz w:val="22"/>
-          <w:szCs w:val="22"/>
-          <w:lang w:val="en-GB"/>
-        </w:rPr>
-        <w:t>I</w:t>
-      </w:r>
-      <w:r>
-        <w:rPr>
-          <w:rFonts w:ascii="Calibri" w:hAnsi="Calibri" w:cs="Calibri"/>
-          <w:sz w:val="22"/>
-          <w:szCs w:val="22"/>
-          <w:lang w:val="en-GB"/>
-        </w:rPr>
-        <w:t xml:space="preserve"> chose to use a Markov Decision Process. A Markov decision process </w:t>
-      </w:r>
-      <w:r>
-        <w:rPr>
-          <w:rFonts w:ascii="Calibri" w:hAnsi="Calibri" w:cs="Calibri"/>
-          <w:sz w:val="22"/>
-          <w:szCs w:val="22"/>
-          <w:lang w:val="en-GB"/>
-        </w:rPr>
-        <w:t xml:space="preserve">(MDP) </w:t>
-      </w:r>
-      <w:r>
-        <w:rPr>
-          <w:rFonts w:ascii="Calibri" w:hAnsi="Calibri" w:cs="Calibri"/>
-          <w:sz w:val="22"/>
-          <w:szCs w:val="22"/>
-          <w:lang w:val="en-GB"/>
-        </w:rPr>
-        <w:t xml:space="preserve">is A </w:t>
-      </w:r>
-      <w:r>
-        <w:rPr>
-          <w:rFonts w:ascii="Calibri" w:hAnsi="Calibri" w:cs="Calibri"/>
-          <w:sz w:val="22"/>
-          <w:szCs w:val="22"/>
-          <w:lang w:val="en-GB"/>
-        </w:rPr>
-        <w:t>Di</w:t>
-      </w:r>
-      <w:r>
-        <w:rPr>
-          <w:rFonts w:ascii="Calibri" w:hAnsi="Calibri" w:cs="Calibri"/>
-          <w:sz w:val="22"/>
-          <w:szCs w:val="22"/>
-          <w:lang w:val="en-GB"/>
-        </w:rPr>
-        <w:t>screte-time stochastic</w:t>
-      </w:r>
-      <w:r>
-        <w:rPr>
-          <w:rFonts w:ascii="Calibri" w:hAnsi="Calibri" w:cs="Calibri"/>
-          <w:sz w:val="22"/>
-          <w:szCs w:val="22"/>
-          <w:lang w:val="en-GB"/>
-        </w:rPr>
-        <w:t xml:space="preserve"> control process</w:t>
-      </w:r>
-      <w:r>
-        <w:rPr>
-          <w:rFonts w:ascii="Calibri" w:hAnsi="Calibri" w:cs="Calibri"/>
-          <w:sz w:val="22"/>
-          <w:szCs w:val="22"/>
-          <w:lang w:val="en-GB"/>
-        </w:rPr>
-        <w:t>.</w:t>
-      </w:r>
-      <w:r>
-        <w:rPr>
-          <w:rFonts w:ascii="Calibri" w:hAnsi="Calibri" w:cs="Calibri"/>
-          <w:sz w:val="22"/>
-          <w:szCs w:val="22"/>
-          <w:lang w:val="en-GB"/>
-        </w:rPr>
-        <w:t xml:space="preserve"> </w:t>
-      </w:r>
-      <w:r>
-        <w:rPr>
-          <w:rFonts w:ascii="Calibri" w:hAnsi="Calibri" w:cs="Calibri"/>
-          <w:sz w:val="22"/>
-          <w:szCs w:val="22"/>
-          <w:lang w:val="en-GB"/>
-        </w:rPr>
-        <w:t>It</w:t>
-      </w:r>
-      <w:r>
-        <w:rPr>
-          <w:rFonts w:ascii="Calibri" w:hAnsi="Calibri" w:cs="Calibri"/>
-          <w:sz w:val="22"/>
-          <w:szCs w:val="22"/>
-          <w:lang w:val="en-GB"/>
-        </w:rPr>
-        <w:t xml:space="preserve"> is used to</w:t>
-      </w:r>
-      <w:r>
-        <w:rPr>
-          <w:rFonts w:ascii="Calibri" w:hAnsi="Calibri" w:cs="Calibri"/>
-          <w:sz w:val="22"/>
-          <w:szCs w:val="22"/>
-          <w:lang w:val="en-GB"/>
-        </w:rPr>
-        <w:t xml:space="preserve"> provide a mathematic framework for modelling decision making in situations where outcomes are partly random</w:t>
-      </w:r>
-      <w:r>
-        <w:rPr>
-          <w:rFonts w:ascii="Calibri" w:hAnsi="Calibri" w:cs="Calibri"/>
-          <w:sz w:val="22"/>
-          <w:szCs w:val="22"/>
-          <w:lang w:val="en-GB"/>
-        </w:rPr>
-        <w:t xml:space="preserve"> and partly under the control of a decision maker</w:t>
-      </w:r>
-      <w:r>
-        <w:rPr>
-          <w:rFonts w:ascii="Calibri" w:hAnsi="Calibri" w:cs="Calibri"/>
-          <w:sz w:val="22"/>
-          <w:szCs w:val="22"/>
-          <w:lang w:val="en-GB"/>
-        </w:rPr>
-        <w:t xml:space="preserve"> [8]</w:t>
-      </w:r>
-      <w:r>
-        <w:rPr>
-          <w:rFonts w:ascii="Calibri" w:hAnsi="Calibri" w:cs="Calibri"/>
-          <w:sz w:val="22"/>
-          <w:szCs w:val="22"/>
-          <w:lang w:val="en-GB"/>
-        </w:rPr>
-        <w:t>. This means the control is stochastic</w:t>
-      </w:r>
-      <w:r>
-        <w:rPr>
-          <w:rFonts w:ascii="Calibri" w:hAnsi="Calibri" w:cs="Calibri"/>
-          <w:sz w:val="22"/>
-          <w:szCs w:val="22"/>
-          <w:lang w:val="en-GB"/>
-        </w:rPr>
-        <w:t xml:space="preserve"> which is the ca</w:t>
-      </w:r>
-      <w:r>
-        <w:rPr>
-          <w:rFonts w:ascii="Calibri" w:hAnsi="Calibri" w:cs="Calibri"/>
-          <w:sz w:val="22"/>
-          <w:szCs w:val="22"/>
-          <w:lang w:val="en-GB"/>
-        </w:rPr>
-        <w:t xml:space="preserve">se for our AI’s actions </w:t>
-      </w:r>
-      <w:r>
-        <w:rPr>
-          <w:rFonts w:ascii="Calibri" w:hAnsi="Calibri" w:cs="Calibri"/>
-          <w:sz w:val="22"/>
-          <w:szCs w:val="22"/>
-          <w:lang w:val="en-GB"/>
-        </w:rPr>
-        <w:t>as previously described</w:t>
-      </w:r>
-      <w:r>
-        <w:rPr>
-          <w:rFonts w:ascii="Calibri" w:hAnsi="Calibri" w:cs="Calibri"/>
-          <w:sz w:val="22"/>
-          <w:szCs w:val="22"/>
-          <w:lang w:val="en-GB"/>
-        </w:rPr>
-        <w:t>.</w:t>
-      </w:r>
-      <w:r>
-        <w:rPr>
-          <w:rFonts w:ascii="Calibri" w:hAnsi="Calibri" w:cs="Calibri"/>
-          <w:sz w:val="22"/>
-          <w:szCs w:val="22"/>
-          <w:lang w:val="en-GB"/>
-        </w:rPr>
-        <w:t xml:space="preserve"> This was why I thought the MDP wo</w:t>
-      </w:r>
-      <w:r>
-        <w:rPr>
-          <w:rFonts w:ascii="Calibri" w:hAnsi="Calibri" w:cs="Calibri"/>
-          <w:sz w:val="22"/>
-          <w:szCs w:val="22"/>
-          <w:lang w:val="en-GB"/>
-        </w:rPr>
-        <w:t>uld be an effective solution to solving the maze task.</w:t>
-      </w:r>
-    </w:p>
-    <w:p>
-      <w:pPr>
-        <w:pStyle w:val="BodyText"/>
-        <w:ind w:firstLine="0"/>
-        <w:rPr>
-          <w:rFonts w:ascii="Calibri" w:hAnsi="Calibri" w:cs="Calibri"/>
-          <w:sz w:val="22"/>
-          <w:szCs w:val="22"/>
-          <w:lang w:val="en-GB"/>
-        </w:rPr>
-      </w:pPr>
-      <w:r>
-        <w:rPr>
-          <w:rFonts w:ascii="Calibri" w:hAnsi="Calibri" w:cs="Calibri"/>
-          <w:sz w:val="22"/>
-          <w:szCs w:val="22"/>
-          <w:lang w:val="en-GB"/>
-        </w:rPr>
-        <w:t>“</w:t>
-      </w:r>
-      <w:r>
-        <w:rPr>
-          <w:rFonts w:ascii="Calibri" w:hAnsi="Calibri" w:cs="Calibri"/>
-          <w:sz w:val="22"/>
-          <w:szCs w:val="22"/>
-          <w:lang w:val="en-GB"/>
-        </w:rPr>
-        <w:t>The MDP</w:t>
-      </w:r>
-      <w:r>
-        <w:rPr>
-          <w:rFonts w:ascii="Calibri" w:hAnsi="Calibri" w:cs="Calibri"/>
-          <w:sz w:val="22"/>
-          <w:szCs w:val="22"/>
-          <w:lang w:val="en-GB"/>
-        </w:rPr>
-        <w:t xml:space="preserve"> relies on the notion of state</w:t>
-      </w:r>
-      <w:r>
-        <w:rPr>
-          <w:rFonts w:ascii="Calibri" w:hAnsi="Calibri" w:cs="Calibri"/>
-          <w:sz w:val="22"/>
-          <w:szCs w:val="22"/>
-          <w:lang w:val="en-GB"/>
-        </w:rPr>
-        <w:t xml:space="preserve"> (S)</w:t>
-      </w:r>
-      <w:r>
-        <w:rPr>
-          <w:rFonts w:ascii="Calibri" w:hAnsi="Calibri" w:cs="Calibri"/>
-          <w:sz w:val="22"/>
-          <w:szCs w:val="22"/>
-          <w:lang w:val="en-GB"/>
-        </w:rPr>
-        <w:t>, describing the current situation of the agent, action</w:t>
-      </w:r>
-      <w:r>
-        <w:rPr>
-          <w:rFonts w:ascii="Calibri" w:hAnsi="Calibri" w:cs="Calibri"/>
-          <w:sz w:val="22"/>
-          <w:szCs w:val="22"/>
-          <w:lang w:val="en-GB"/>
-        </w:rPr>
-        <w:t xml:space="preserve"> (A)</w:t>
-      </w:r>
-      <w:r>
-        <w:rPr>
-          <w:rFonts w:ascii="Calibri" w:hAnsi="Calibri" w:cs="Calibri"/>
-          <w:sz w:val="22"/>
-          <w:szCs w:val="22"/>
-          <w:lang w:val="en-GB"/>
-        </w:rPr>
-        <w:t xml:space="preserve"> affecting the dynamics of the process</w:t>
-      </w:r>
-      <w:r>
-        <w:rPr>
-          <w:rFonts w:ascii="Calibri" w:hAnsi="Calibri" w:cs="Calibri"/>
-          <w:sz w:val="22"/>
-          <w:szCs w:val="22"/>
-          <w:lang w:val="en-GB"/>
-        </w:rPr>
-        <w:t xml:space="preserve"> and reward</w:t>
-      </w:r>
-      <w:r>
-        <w:rPr>
-          <w:rFonts w:ascii="Calibri" w:hAnsi="Calibri" w:cs="Calibri"/>
-          <w:sz w:val="22"/>
-          <w:szCs w:val="22"/>
-          <w:lang w:val="en-GB"/>
-        </w:rPr>
-        <w:t xml:space="preserve"> (R)</w:t>
-      </w:r>
-      <w:r>
-        <w:rPr>
-          <w:rFonts w:ascii="Calibri" w:hAnsi="Calibri" w:cs="Calibri"/>
-          <w:sz w:val="22"/>
-          <w:szCs w:val="22"/>
-          <w:lang w:val="en-GB"/>
-        </w:rPr>
-        <w:t>, o</w:t>
-      </w:r>
-      <w:r>
-        <w:rPr>
-          <w:rFonts w:ascii="Calibri" w:hAnsi="Calibri" w:cs="Calibri"/>
-          <w:sz w:val="22"/>
-          <w:szCs w:val="22"/>
-          <w:lang w:val="en-GB"/>
-        </w:rPr>
-        <w:t>b</w:t>
-      </w:r>
-      <w:r>
-        <w:rPr>
-          <w:rFonts w:ascii="Calibri" w:hAnsi="Calibri" w:cs="Calibri"/>
-          <w:sz w:val="22"/>
-          <w:szCs w:val="22"/>
-          <w:lang w:val="en-GB"/>
-        </w:rPr>
-        <w:t xml:space="preserve">served for each transition </w:t>
-      </w:r>
-      <w:r>
-        <w:rPr>
-          <w:rFonts w:ascii="Calibri" w:hAnsi="Calibri" w:cs="Calibri"/>
-          <w:sz w:val="22"/>
-          <w:szCs w:val="22"/>
-          <w:lang w:val="en-GB"/>
-        </w:rPr>
-        <w:t>between states</w:t>
-      </w:r>
-      <w:r>
-        <w:rPr>
-          <w:rFonts w:ascii="Calibri" w:hAnsi="Calibri" w:cs="Calibri"/>
-          <w:sz w:val="22"/>
-          <w:szCs w:val="22"/>
-          <w:lang w:val="en-GB"/>
-        </w:rPr>
-        <w:t>”</w:t>
-      </w:r>
-      <w:r>
-        <w:rPr>
-          <w:rFonts w:ascii="Calibri" w:hAnsi="Calibri" w:cs="Calibri"/>
-          <w:sz w:val="22"/>
-          <w:szCs w:val="22"/>
-          <w:lang w:val="en-GB"/>
-        </w:rPr>
-        <w:t xml:space="preserve"> [9]</w:t>
-      </w:r>
-      <w:r>
-        <w:rPr>
-          <w:rFonts w:ascii="Calibri" w:hAnsi="Calibri" w:cs="Calibri"/>
-          <w:sz w:val="22"/>
-          <w:szCs w:val="22"/>
-          <w:lang w:val="en-GB"/>
-        </w:rPr>
-        <w:t>.</w:t>
-      </w:r>
-      <w:r>
-        <w:rPr>
-          <w:rFonts w:ascii="Calibri" w:hAnsi="Calibri" w:cs="Calibri"/>
-          <w:sz w:val="22"/>
-          <w:szCs w:val="22"/>
-          <w:lang w:val="en-GB"/>
-        </w:rPr>
-        <w:t xml:space="preserve"> </w:t>
-      </w:r>
-      <w:r>
-        <w:rPr>
-          <w:rFonts w:ascii="Calibri" w:hAnsi="Calibri" w:cs="Calibri"/>
-          <w:sz w:val="22"/>
-          <w:szCs w:val="22"/>
-          <w:lang w:val="en-GB"/>
-        </w:rPr>
-        <w:t xml:space="preserve">With the knowledge of the stochastic decision process and the AI’s </w:t>
-      </w:r>
-      <w:r>
-        <w:rPr>
-          <w:rFonts w:ascii="Calibri" w:hAnsi="Calibri" w:cs="Calibri"/>
-          <w:sz w:val="22"/>
-          <w:szCs w:val="22"/>
-          <w:lang w:val="en-GB"/>
-        </w:rPr>
-        <w:t xml:space="preserve">state at every time step, </w:t>
-      </w:r>
-      <w:r>
-        <w:rPr>
-          <w:rFonts w:ascii="Calibri" w:hAnsi="Calibri" w:cs="Calibri"/>
-          <w:sz w:val="22"/>
-          <w:szCs w:val="22"/>
-          <w:lang w:val="en-GB"/>
-        </w:rPr>
-        <w:t xml:space="preserve">the MDP’s goal is the </w:t>
-      </w:r>
-      <w:r>
-        <w:rPr>
-          <w:rFonts w:ascii="Calibri" w:hAnsi="Calibri" w:cs="Calibri"/>
-          <w:sz w:val="22"/>
-          <w:szCs w:val="22"/>
-          <w:lang w:val="en-GB"/>
-        </w:rPr>
-        <w:t>surviv</w:t>
-      </w:r>
-      <w:r>
-        <w:rPr>
-          <w:rFonts w:ascii="Calibri" w:hAnsi="Calibri" w:cs="Calibri"/>
-          <w:sz w:val="22"/>
-          <w:szCs w:val="22"/>
-          <w:lang w:val="en-GB"/>
-        </w:rPr>
-        <w:t>al of the agent</w:t>
-      </w:r>
-      <w:r>
-        <w:rPr>
-          <w:rFonts w:ascii="Calibri" w:hAnsi="Calibri" w:cs="Calibri"/>
-          <w:sz w:val="22"/>
-          <w:szCs w:val="22"/>
-          <w:lang w:val="en-GB"/>
-        </w:rPr>
-        <w:t xml:space="preserve"> for as long as possible while collecting rewards</w:t>
-      </w:r>
-      <w:r>
-        <w:rPr>
-          <w:rFonts w:ascii="Calibri" w:hAnsi="Calibri" w:cs="Calibri"/>
-          <w:sz w:val="22"/>
-          <w:szCs w:val="22"/>
-          <w:lang w:val="en-GB"/>
-        </w:rPr>
-        <w:t xml:space="preserve">. </w:t>
-      </w:r>
-      <w:r>
-        <w:rPr>
-          <w:rFonts w:ascii="Calibri" w:hAnsi="Calibri" w:cs="Calibri"/>
-          <w:sz w:val="22"/>
-          <w:szCs w:val="22"/>
-          <w:lang w:val="en-GB"/>
-        </w:rPr>
-        <w:t>To solve this task,</w:t>
-      </w:r>
-      <w:r>
-        <w:rPr>
-          <w:rFonts w:ascii="Calibri" w:hAnsi="Calibri" w:cs="Calibri"/>
-          <w:sz w:val="22"/>
-          <w:szCs w:val="22"/>
-          <w:lang w:val="en-GB"/>
-        </w:rPr>
-        <w:t xml:space="preserve"> </w:t>
-      </w:r>
-      <w:r>
-        <w:rPr>
-          <w:rFonts w:ascii="Calibri" w:hAnsi="Calibri" w:cs="Calibri"/>
-          <w:sz w:val="22"/>
-          <w:szCs w:val="22"/>
-          <w:lang w:val="en-GB"/>
-        </w:rPr>
-        <w:t>phrasing the task as an MDP problem thus means searching for a policy, in a set, which optimizes a performance criterion for the considered MDP</w:t>
-      </w:r>
-      <w:r>
-        <w:rPr>
-          <w:rFonts w:ascii="Calibri" w:hAnsi="Calibri" w:cs="Calibri"/>
-          <w:sz w:val="22"/>
-          <w:szCs w:val="22"/>
-          <w:lang w:val="en-GB"/>
-        </w:rPr>
-        <w:t>. This policy is then used to direct the AI by giving it the best action for each state of the grid maze it is in</w:t>
-      </w:r>
-      <w:r>
-        <w:rPr>
-          <w:rFonts w:ascii="Calibri" w:hAnsi="Calibri" w:cs="Calibri"/>
-          <w:sz w:val="22"/>
-          <w:szCs w:val="22"/>
-          <w:lang w:val="en-GB"/>
-        </w:rPr>
-        <w:t xml:space="preserve"> </w:t>
-      </w:r>
-      <w:r>
-        <w:rPr>
-          <w:rFonts w:ascii="Calibri" w:hAnsi="Calibri" w:cs="Calibri"/>
-          <w:sz w:val="22"/>
-          <w:szCs w:val="22"/>
-          <w:lang w:val="en-GB"/>
-        </w:rPr>
-        <w:t>[6]</w:t>
-      </w:r>
-      <w:r>
-        <w:rPr>
-          <w:rFonts w:ascii="Calibri" w:hAnsi="Calibri" w:cs="Calibri"/>
-          <w:sz w:val="22"/>
-          <w:szCs w:val="22"/>
-          <w:lang w:val="en-GB"/>
-        </w:rPr>
-        <w:t>.</w:t>
-      </w:r>
-      <w:r>
-        <w:rPr>
-          <w:rFonts w:ascii="Calibri" w:hAnsi="Calibri" w:cs="Calibri"/>
-          <w:sz w:val="22"/>
-          <w:szCs w:val="22"/>
-          <w:lang w:val="en-GB"/>
-        </w:rPr>
-        <w:t xml:space="preserve"> </w:t>
-      </w:r>
-      <w:r>
-        <w:rPr>
-          <w:rFonts w:ascii="Calibri" w:hAnsi="Calibri" w:cs="Calibri"/>
-          <w:sz w:val="22"/>
-          <w:szCs w:val="22"/>
-          <w:lang w:val="en-GB"/>
-        </w:rPr>
-        <w:t xml:space="preserve"> </w:t>
-      </w:r>
-    </w:p>
-    <w:p>
-      <w:pPr>
-        <w:pStyle w:val="BodyText"/>
-        <w:ind w:firstLine="0"/>
-        <w:rPr>
-          <w:rFonts w:ascii="Calibri" w:hAnsi="Calibri" w:cs="Calibri"/>
-          <w:sz w:val="22"/>
-          <w:szCs w:val="22"/>
-          <w:lang w:val="en-GB"/>
-        </w:rPr>
-      </w:pPr>
-      <w:r>
-        <w:rPr>
-          <w:rFonts w:ascii="Calibri" w:hAnsi="Calibri" w:cs="Calibri"/>
+          <w:noProof/>
           <w:sz w:val="22"/>
           <w:szCs w:val="22"/>
           <w:lang w:val="en-GB"/>
@@ -2686,16 +2637,7 @@
           <w:szCs w:val="22"/>
           <w:lang w:val="en-GB"/>
         </w:rPr>
-        <w:t xml:space="preserve"> is the sum of the </w:t>
-      </w:r>
-      <w:r>
-        <w:rPr>
-          <w:rFonts w:ascii="Calibri" w:hAnsi="Calibri" w:cs="Calibri"/>
-          <w:sz w:val="22"/>
-          <w:szCs w:val="22"/>
-          <w:lang w:val="en-GB"/>
-        </w:rPr>
-        <w:t xml:space="preserve">reward states, the -0.04 is an incentive for the AI to </w:t>
+        <w:t xml:space="preserve"> is the sum of the reward states, the -0.04 is an incentive for the AI to </w:t>
       </w:r>
       <w:r>
         <w:rPr>
@@ -3585,6 +3527,7 @@
       <w:r>
         <w:rPr>
           <w:rFonts w:ascii="Calibri" w:hAnsi="Calibri" w:cs="Calibri"/>
+          <w:noProof/>
           <w:sz w:val="22"/>
           <w:szCs w:val="22"/>
           <w:lang w:val="en-GB"/>
@@ -3671,6 +3614,7 @@
       <w:r>
         <w:rPr>
           <w:rFonts w:ascii="Calibri" w:hAnsi="Calibri" w:cs="Calibri"/>
+          <w:noProof/>
           <w:sz w:val="22"/>
           <w:szCs w:val="22"/>
           <w:lang w:val="en-GB"/>
@@ -3907,6 +3851,30 @@
           <w:lang w:val="en-GB"/>
         </w:rPr>
       </w:pPr>
+    </w:p>
+    <w:p>
+      <w:pPr>
+        <w:pStyle w:val="BodyText"/>
+        <w:ind w:firstLine="0"/>
+        <w:rPr>
+          <w:rFonts w:ascii="Calibri" w:hAnsi="Calibri" w:cs="Calibri"/>
+          <w:sz w:val="22"/>
+          <w:szCs w:val="22"/>
+          <w:lang w:val="en-GB"/>
+        </w:rPr>
+      </w:pPr>
+    </w:p>
+    <w:p>
+      <w:pPr>
+        <w:pStyle w:val="BodyText"/>
+        <w:ind w:firstLine="0"/>
+        <w:rPr>
+          <w:rFonts w:ascii="Calibri" w:hAnsi="Calibri" w:cs="Calibri"/>
+          <w:sz w:val="22"/>
+          <w:szCs w:val="22"/>
+          <w:lang w:val="en-GB"/>
+        </w:rPr>
+      </w:pPr>
       <w:r>
         <w:rPr>
           <w:rFonts w:ascii="Calibri" w:hAnsi="Calibri" w:cs="Calibri"/>
@@ -4122,6 +4090,7 @@
       <w:r>
         <w:rPr>
           <w:rFonts w:ascii="Calibri" w:hAnsi="Calibri" w:cs="Calibri"/>
+          <w:noProof/>
           <w:sz w:val="22"/>
           <w:szCs w:val="22"/>
           <w:lang w:val="en-GB"/>
@@ -4299,7 +4268,7 @@
           <w:sz w:val="22"/>
           <w:szCs w:val="22"/>
         </w:rPr>
-        <w:t xml:space="preserve">The AI performed the best </w:t>
+        <w:t>The AI</w:t>
       </w:r>
       <w:r>
         <w:rPr>
@@ -4307,7 +4276,7 @@
           <w:sz w:val="22"/>
           <w:szCs w:val="22"/>
         </w:rPr>
-        <w:t xml:space="preserve">when the partially observable parameter was set to false. This was because </w:t>
+        <w:t xml:space="preserve"> always</w:t>
       </w:r>
       <w:r>
         <w:rPr>
@@ -4315,7 +4284,7 @@
           <w:sz w:val="22"/>
           <w:szCs w:val="22"/>
         </w:rPr>
-        <w:t xml:space="preserve">the MDP could provide a better policy to follow before too many </w:t>
+        <w:t xml:space="preserve"> performed </w:t>
       </w:r>
       <w:r>
         <w:rPr>
@@ -4323,25 +4292,143 @@
           <w:sz w:val="22"/>
           <w:szCs w:val="22"/>
         </w:rPr>
-        <w:t xml:space="preserve">obstacles </w:t>
-      </w:r>
-      <w:proofErr w:type="gramStart"/>
+        <w:t>better</w:t>
+      </w:r>
       <w:r>
         <w:rPr>
           <w:rFonts w:asciiTheme="minorHAnsi" w:hAnsiTheme="minorHAnsi" w:cstheme="minorHAnsi"/>
           <w:sz w:val="22"/>
           <w:szCs w:val="22"/>
         </w:rPr>
-        <w:t>were</w:t>
-      </w:r>
-      <w:proofErr w:type="gramEnd"/>
+        <w:t xml:space="preserve"> </w:t>
+      </w:r>
       <w:r>
         <w:rPr>
           <w:rFonts w:asciiTheme="minorHAnsi" w:hAnsiTheme="minorHAnsi" w:cstheme="minorHAnsi"/>
           <w:sz w:val="22"/>
           <w:szCs w:val="22"/>
         </w:rPr>
-        <w:t xml:space="preserve"> present as new meanies were added after a few time steps of the simulated world.</w:t>
+        <w:t xml:space="preserve">when the partially observable parameter was set to </w:t>
+      </w:r>
+      <w:r>
+        <w:rPr>
+          <w:rFonts w:asciiTheme="minorHAnsi" w:hAnsiTheme="minorHAnsi" w:cstheme="minorHAnsi"/>
+          <w:sz w:val="22"/>
+          <w:szCs w:val="22"/>
+        </w:rPr>
+        <w:t>FALSE</w:t>
+      </w:r>
+      <w:r>
+        <w:rPr>
+          <w:rFonts w:asciiTheme="minorHAnsi" w:hAnsiTheme="minorHAnsi" w:cstheme="minorHAnsi"/>
+          <w:sz w:val="22"/>
+          <w:szCs w:val="22"/>
+        </w:rPr>
+        <w:t xml:space="preserve">. This is </w:t>
+      </w:r>
+      <w:r>
+        <w:rPr>
+          <w:rFonts w:asciiTheme="minorHAnsi" w:hAnsiTheme="minorHAnsi" w:cstheme="minorHAnsi"/>
+          <w:sz w:val="22"/>
+          <w:szCs w:val="22"/>
+        </w:rPr>
+        <w:t>because the MDP could provide a better policy to follow before too many obstacles were present as new meanies were added after a few time steps of the simulated world.</w:t>
+      </w:r>
+      <w:r>
+        <w:rPr>
+          <w:rFonts w:asciiTheme="minorHAnsi" w:hAnsiTheme="minorHAnsi" w:cstheme="minorHAnsi"/>
+          <w:sz w:val="22"/>
+          <w:szCs w:val="22"/>
+        </w:rPr>
+        <w:t xml:space="preserve"> </w:t>
+      </w:r>
+      <w:r>
+        <w:rPr>
+          <w:rFonts w:asciiTheme="minorHAnsi" w:hAnsiTheme="minorHAnsi" w:cstheme="minorHAnsi"/>
+          <w:sz w:val="22"/>
+          <w:szCs w:val="22"/>
+        </w:rPr>
+        <w:t>Therefore</w:t>
+      </w:r>
+      <w:r>
+        <w:rPr>
+          <w:rFonts w:asciiTheme="minorHAnsi" w:hAnsiTheme="minorHAnsi" w:cstheme="minorHAnsi"/>
+          <w:sz w:val="22"/>
+          <w:szCs w:val="22"/>
+        </w:rPr>
+        <w:t>,</w:t>
+      </w:r>
+      <w:r>
+        <w:rPr>
+          <w:rFonts w:asciiTheme="minorHAnsi" w:hAnsiTheme="minorHAnsi" w:cstheme="minorHAnsi"/>
+          <w:sz w:val="22"/>
+          <w:szCs w:val="22"/>
+        </w:rPr>
+        <w:t xml:space="preserve"> </w:t>
+      </w:r>
+      <w:r>
+        <w:rPr>
+          <w:rFonts w:asciiTheme="minorHAnsi" w:hAnsiTheme="minorHAnsi" w:cstheme="minorHAnsi"/>
+          <w:sz w:val="22"/>
+          <w:szCs w:val="22"/>
+        </w:rPr>
+        <w:t>t</w:t>
+      </w:r>
+      <w:r>
+        <w:rPr>
+          <w:rFonts w:asciiTheme="minorHAnsi" w:hAnsiTheme="minorHAnsi" w:cstheme="minorHAnsi"/>
+          <w:sz w:val="22"/>
+          <w:szCs w:val="22"/>
+        </w:rPr>
+        <w:t xml:space="preserve">his was </w:t>
+      </w:r>
+      <w:r>
+        <w:rPr>
+          <w:rFonts w:asciiTheme="minorHAnsi" w:hAnsiTheme="minorHAnsi" w:cstheme="minorHAnsi"/>
+          <w:sz w:val="22"/>
+          <w:szCs w:val="22"/>
+        </w:rPr>
+        <w:t xml:space="preserve">not </w:t>
+      </w:r>
+      <w:r>
+        <w:rPr>
+          <w:rFonts w:asciiTheme="minorHAnsi" w:hAnsiTheme="minorHAnsi" w:cstheme="minorHAnsi"/>
+          <w:sz w:val="22"/>
+          <w:szCs w:val="22"/>
+        </w:rPr>
+        <w:t xml:space="preserve">recorded and instead a focus on </w:t>
+      </w:r>
+      <w:r>
+        <w:rPr>
+          <w:rFonts w:asciiTheme="minorHAnsi" w:hAnsiTheme="minorHAnsi" w:cstheme="minorHAnsi"/>
+          <w:sz w:val="22"/>
+          <w:szCs w:val="22"/>
+        </w:rPr>
+        <w:t>changing parameters</w:t>
+      </w:r>
+      <w:r>
+        <w:rPr>
+          <w:rFonts w:asciiTheme="minorHAnsi" w:hAnsiTheme="minorHAnsi" w:cstheme="minorHAnsi"/>
+          <w:sz w:val="22"/>
+          <w:szCs w:val="22"/>
+        </w:rPr>
+        <w:t xml:space="preserve"> when</w:t>
+      </w:r>
+      <w:r>
+        <w:rPr>
+          <w:rFonts w:asciiTheme="minorHAnsi" w:hAnsiTheme="minorHAnsi" w:cstheme="minorHAnsi"/>
+          <w:sz w:val="22"/>
+          <w:szCs w:val="22"/>
+        </w:rPr>
+        <w:t xml:space="preserve"> partially observable was set to TRUE was taken instead.</w:t>
+      </w:r>
+      <w:r>
+        <w:rPr>
+          <w:rFonts w:asciiTheme="minorHAnsi" w:hAnsiTheme="minorHAnsi" w:cstheme="minorHAnsi"/>
+          <w:sz w:val="22"/>
+          <w:szCs w:val="22"/>
+        </w:rPr>
+        <w:t xml:space="preserve"> </w:t>
       </w:r>
     </w:p>
     <w:p>
@@ -4353,6 +4440,22 @@
           <w:szCs w:val="22"/>
         </w:rPr>
       </w:pPr>
+      <w:r>
+        <w:rPr>
+          <w:rFonts w:asciiTheme="minorHAnsi" w:hAnsiTheme="minorHAnsi" w:cstheme="minorHAnsi"/>
+          <w:sz w:val="22"/>
+          <w:szCs w:val="22"/>
+        </w:rPr>
+        <w:t xml:space="preserve">Three scenarios were created with varying amounts of </w:t>
+      </w:r>
+      <w:r>
+        <w:rPr>
+          <w:rFonts w:asciiTheme="minorHAnsi" w:hAnsiTheme="minorHAnsi" w:cstheme="minorHAnsi"/>
+          <w:sz w:val="22"/>
+          <w:szCs w:val="22"/>
+        </w:rPr>
+        <w:t xml:space="preserve">bonuses, pits, arena sizes and speed of spawning meanies. </w:t>
+      </w:r>
     </w:p>
     <w:p>
       <w:pPr>
@@ -4373,90 +4476,267 @@
           <w:szCs w:val="22"/>
         </w:rPr>
       </w:pPr>
+      <w:r>
+        <w:rPr>
+          <w:rFonts w:asciiTheme="minorHAnsi" w:hAnsiTheme="minorHAnsi" w:cstheme="minorHAnsi"/>
+          <w:sz w:val="22"/>
+          <w:szCs w:val="22"/>
+        </w:rPr>
+        <w:t>The first scenari</w:t>
+      </w:r>
+      <w:r>
+        <w:rPr>
+          <w:rFonts w:asciiTheme="minorHAnsi" w:hAnsiTheme="minorHAnsi" w:cstheme="minorHAnsi"/>
+          <w:sz w:val="22"/>
+          <w:szCs w:val="22"/>
+        </w:rPr>
+        <w:t xml:space="preserve">o had a mean score of </w:t>
+      </w:r>
+      <w:r>
+        <w:rPr>
+          <w:rFonts w:asciiTheme="minorHAnsi" w:hAnsiTheme="minorHAnsi" w:cstheme="minorHAnsi"/>
+          <w:sz w:val="22"/>
+          <w:szCs w:val="22"/>
+        </w:rPr>
+        <w:t>14</w:t>
+      </w:r>
+      <w:r>
+        <w:rPr>
+          <w:rFonts w:asciiTheme="minorHAnsi" w:hAnsiTheme="minorHAnsi" w:cstheme="minorHAnsi"/>
+          <w:sz w:val="22"/>
+          <w:szCs w:val="22"/>
+        </w:rPr>
+        <w:t>.</w:t>
+      </w:r>
+      <w:r>
+        <w:rPr>
+          <w:rFonts w:asciiTheme="minorHAnsi" w:hAnsiTheme="minorHAnsi" w:cstheme="minorHAnsi"/>
+          <w:sz w:val="22"/>
+          <w:szCs w:val="22"/>
+        </w:rPr>
+        <w:t>6 and survival time of</w:t>
+      </w:r>
+      <w:r>
+        <w:rPr>
+          <w:rFonts w:asciiTheme="minorHAnsi" w:hAnsiTheme="minorHAnsi" w:cstheme="minorHAnsi"/>
+          <w:sz w:val="22"/>
+          <w:szCs w:val="22"/>
+        </w:rPr>
+        <w:t xml:space="preserve"> 9.6(s)</w:t>
+      </w:r>
+      <w:r>
+        <w:rPr>
+          <w:rFonts w:asciiTheme="minorHAnsi" w:hAnsiTheme="minorHAnsi" w:cstheme="minorHAnsi"/>
+          <w:sz w:val="22"/>
+          <w:szCs w:val="22"/>
+        </w:rPr>
+        <w:t xml:space="preserve"> in a 10 by 10 grid and </w:t>
+      </w:r>
+      <w:r>
+        <w:rPr>
+          <w:rFonts w:asciiTheme="minorHAnsi" w:hAnsiTheme="minorHAnsi" w:cstheme="minorHAnsi"/>
+          <w:sz w:val="22"/>
+          <w:szCs w:val="22"/>
+        </w:rPr>
+        <w:t>the second scenario which has double the parameters of the first scenario had a mean score of</w:t>
+      </w:r>
+      <w:r>
+        <w:rPr>
+          <w:rFonts w:asciiTheme="minorHAnsi" w:hAnsiTheme="minorHAnsi" w:cstheme="minorHAnsi"/>
+          <w:sz w:val="22"/>
+          <w:szCs w:val="22"/>
+        </w:rPr>
+        <w:t xml:space="preserve"> 26.5 and survival time of </w:t>
+      </w:r>
+      <w:r>
+        <w:rPr>
+          <w:rFonts w:asciiTheme="minorHAnsi" w:hAnsiTheme="minorHAnsi" w:cstheme="minorHAnsi"/>
+          <w:sz w:val="22"/>
+          <w:szCs w:val="22"/>
+        </w:rPr>
+        <w:t>21.4</w:t>
+      </w:r>
+      <w:r>
+        <w:rPr>
+          <w:rFonts w:asciiTheme="minorHAnsi" w:hAnsiTheme="minorHAnsi" w:cstheme="minorHAnsi"/>
+          <w:sz w:val="22"/>
+          <w:szCs w:val="22"/>
+        </w:rPr>
+        <w:t>(s)</w:t>
+      </w:r>
+      <w:r>
+        <w:rPr>
+          <w:rFonts w:asciiTheme="minorHAnsi" w:hAnsiTheme="minorHAnsi" w:cstheme="minorHAnsi"/>
+          <w:sz w:val="22"/>
+          <w:szCs w:val="22"/>
+        </w:rPr>
+        <w:t xml:space="preserve"> in a 10 by 10 grid</w:t>
+      </w:r>
+      <w:r>
+        <w:rPr>
+          <w:rFonts w:asciiTheme="minorHAnsi" w:hAnsiTheme="minorHAnsi" w:cstheme="minorHAnsi"/>
+          <w:sz w:val="22"/>
+          <w:szCs w:val="22"/>
+        </w:rPr>
+        <w:t>. Lastly, the 3</w:t>
+      </w:r>
+      <w:r>
+        <w:rPr>
+          <w:rFonts w:asciiTheme="minorHAnsi" w:hAnsiTheme="minorHAnsi" w:cstheme="minorHAnsi"/>
+          <w:sz w:val="22"/>
+          <w:szCs w:val="22"/>
+          <w:vertAlign w:val="superscript"/>
+        </w:rPr>
+        <w:t>rd</w:t>
+      </w:r>
+      <w:r>
+        <w:rPr>
+          <w:rFonts w:asciiTheme="minorHAnsi" w:hAnsiTheme="minorHAnsi" w:cstheme="minorHAnsi"/>
+          <w:sz w:val="22"/>
+          <w:szCs w:val="22"/>
+        </w:rPr>
+        <w:t xml:space="preserve"> scenario which yet again doubled the parameters had a mean score of </w:t>
+      </w:r>
+      <w:r>
+        <w:rPr>
+          <w:rFonts w:asciiTheme="minorHAnsi" w:hAnsiTheme="minorHAnsi" w:cstheme="minorHAnsi"/>
+          <w:sz w:val="22"/>
+          <w:szCs w:val="22"/>
+        </w:rPr>
+        <w:t>15.8 and survival time of</w:t>
+      </w:r>
+      <w:r>
+        <w:rPr>
+          <w:rFonts w:asciiTheme="minorHAnsi" w:hAnsiTheme="minorHAnsi" w:cstheme="minorHAnsi"/>
+          <w:sz w:val="22"/>
+          <w:szCs w:val="22"/>
+        </w:rPr>
+        <w:t xml:space="preserve"> 14.3(s)</w:t>
+      </w:r>
+      <w:r>
+        <w:rPr>
+          <w:rFonts w:asciiTheme="minorHAnsi" w:hAnsiTheme="minorHAnsi" w:cstheme="minorHAnsi"/>
+          <w:sz w:val="22"/>
+          <w:szCs w:val="22"/>
+        </w:rPr>
+        <w:t xml:space="preserve">. This demonstrated that the score and survival time was highest when there were plenty of rewards and </w:t>
+      </w:r>
+      <w:r>
+        <w:rPr>
+          <w:rFonts w:asciiTheme="minorHAnsi" w:hAnsiTheme="minorHAnsi" w:cstheme="minorHAnsi"/>
+          <w:sz w:val="22"/>
+          <w:szCs w:val="22"/>
+        </w:rPr>
+        <w:t xml:space="preserve">grid space up to a certain point, after which </w:t>
+      </w:r>
+      <w:r>
+        <w:rPr>
+          <w:rFonts w:asciiTheme="minorHAnsi" w:hAnsiTheme="minorHAnsi" w:cstheme="minorHAnsi"/>
+          <w:sz w:val="22"/>
+          <w:szCs w:val="22"/>
+        </w:rPr>
+        <w:t>grid space</w:t>
+      </w:r>
+      <w:r>
+        <w:rPr>
+          <w:rFonts w:asciiTheme="minorHAnsi" w:hAnsiTheme="minorHAnsi" w:cstheme="minorHAnsi"/>
+          <w:sz w:val="22"/>
+          <w:szCs w:val="22"/>
+        </w:rPr>
+        <w:t xml:space="preserve"> became </w:t>
+      </w:r>
+      <w:r>
+        <w:rPr>
+          <w:rFonts w:asciiTheme="minorHAnsi" w:hAnsiTheme="minorHAnsi" w:cstheme="minorHAnsi"/>
+          <w:sz w:val="22"/>
+          <w:szCs w:val="22"/>
+        </w:rPr>
+        <w:t xml:space="preserve">too cluttered for </w:t>
+      </w:r>
+      <w:r>
+        <w:rPr>
+          <w:rFonts w:asciiTheme="minorHAnsi" w:hAnsiTheme="minorHAnsi" w:cstheme="minorHAnsi"/>
+          <w:sz w:val="22"/>
+          <w:szCs w:val="22"/>
+        </w:rPr>
+        <w:t>evasion to be more successful and therefore</w:t>
+      </w:r>
+      <w:r>
+        <w:rPr>
+          <w:rFonts w:asciiTheme="minorHAnsi" w:hAnsiTheme="minorHAnsi" w:cstheme="minorHAnsi"/>
+          <w:sz w:val="22"/>
+          <w:szCs w:val="22"/>
+        </w:rPr>
+        <w:t xml:space="preserve"> </w:t>
+      </w:r>
+      <w:r>
+        <w:rPr>
+          <w:rFonts w:asciiTheme="minorHAnsi" w:hAnsiTheme="minorHAnsi" w:cstheme="minorHAnsi"/>
+          <w:sz w:val="22"/>
+          <w:szCs w:val="22"/>
+        </w:rPr>
+        <w:t xml:space="preserve">the AI </w:t>
+      </w:r>
+      <w:r>
+        <w:rPr>
+          <w:rFonts w:asciiTheme="minorHAnsi" w:hAnsiTheme="minorHAnsi" w:cstheme="minorHAnsi"/>
+          <w:sz w:val="22"/>
+          <w:szCs w:val="22"/>
+        </w:rPr>
+        <w:t>was getting caught more quickly, resulting in a lower score and survival time.</w:t>
+      </w:r>
+      <w:r>
+        <w:rPr>
+          <w:rFonts w:asciiTheme="minorHAnsi" w:hAnsiTheme="minorHAnsi" w:cstheme="minorHAnsi"/>
+          <w:sz w:val="22"/>
+          <w:szCs w:val="22"/>
+        </w:rPr>
+        <w:t xml:space="preserve"> Tables of results can be found below in the Appendix</w:t>
+      </w:r>
     </w:p>
     <w:p>
       <w:pPr>
-        <w:pStyle w:val="tablefootnote"/>
-        <w:numPr>
-          <w:ilvl w:val="0"/>
-          <w:numId w:val="0"/>
-        </w:numPr>
-        <w:jc w:val="both"/>
-        <w:rPr>
-          <w:rFonts w:ascii="Calibri" w:hAnsi="Calibri" w:cs="Calibri"/>
-          <w:sz w:val="22"/>
-          <w:szCs w:val="22"/>
-        </w:rPr>
-      </w:pPr>
+        <w:pStyle w:val="Heading5"/>
+        <w:rPr>
+          <w:rFonts w:ascii="Calibri" w:hAnsi="Calibri" w:cs="Calibri"/>
+          <w:i/>
+          <w:iCs/>
+          <w:sz w:val="22"/>
+          <w:szCs w:val="22"/>
+        </w:rPr>
+      </w:pPr>
+      <w:r>
+        <w:rPr>
+          <w:rFonts w:ascii="Calibri" w:hAnsi="Calibri" w:cs="Calibri"/>
+          <w:sz w:val="22"/>
+          <w:szCs w:val="22"/>
+        </w:rPr>
+        <w:t xml:space="preserve">Acknowledgment </w:t>
+      </w:r>
     </w:p>
     <w:p>
       <w:pPr>
-        <w:pStyle w:val="Heading5"/>
-        <w:rPr>
-          <w:rFonts w:ascii="Calibri" w:hAnsi="Calibri" w:cs="Calibri"/>
-          <w:i/>
-          <w:iCs/>
-          <w:sz w:val="22"/>
-          <w:szCs w:val="22"/>
-        </w:rPr>
-      </w:pPr>
-      <w:r>
-        <w:rPr>
-          <w:rFonts w:ascii="Calibri" w:hAnsi="Calibri" w:cs="Calibri"/>
-          <w:sz w:val="22"/>
-          <w:szCs w:val="22"/>
-        </w:rPr>
-        <w:t xml:space="preserve">Acknowledgment </w:t>
-      </w:r>
-      <w:r>
-        <w:rPr>
-          <w:rFonts w:ascii="Calibri" w:hAnsi="Calibri" w:cs="Calibri"/>
-          <w:i/>
-          <w:iCs/>
-          <w:sz w:val="22"/>
-          <w:szCs w:val="22"/>
-        </w:rPr>
-        <w:t>(</w:t>
-      </w:r>
-      <w:r>
-        <w:rPr>
-          <w:rFonts w:ascii="Calibri" w:hAnsi="Calibri" w:cs="Calibri"/>
-          <w:i/>
-          <w:iCs/>
-          <w:smallCaps w:val="0"/>
-          <w:sz w:val="22"/>
-          <w:szCs w:val="22"/>
-        </w:rPr>
-        <w:t>Heading 5</w:t>
-      </w:r>
-      <w:r>
-        <w:rPr>
-          <w:rFonts w:ascii="Calibri" w:hAnsi="Calibri" w:cs="Calibri"/>
-          <w:i/>
-          <w:iCs/>
-          <w:sz w:val="22"/>
-          <w:szCs w:val="22"/>
-        </w:rPr>
-        <w:t>)</w:t>
-      </w:r>
-    </w:p>
-    <w:p>
-      <w:pPr>
-        <w:rPr>
-          <w:rFonts w:ascii="Calibri" w:hAnsi="Calibri" w:cs="Calibri"/>
-        </w:rPr>
-      </w:pPr>
-      <w:r>
-        <w:rPr>
-          <w:rFonts w:ascii="Calibri" w:hAnsi="Calibri" w:cs="Calibri"/>
-        </w:rPr>
-        <w:t>I would like to acknowledge the Following Lecturers</w:t>
-      </w:r>
-      <w:r>
-        <w:rPr>
-          <w:rFonts w:ascii="Calibri" w:hAnsi="Calibri" w:cs="Calibri"/>
-        </w:rPr>
-        <w:t xml:space="preserve"> and colleagues</w:t>
+        <w:rPr>
+          <w:rFonts w:ascii="Calibri" w:hAnsi="Calibri" w:cs="Calibri"/>
+        </w:rPr>
+      </w:pPr>
+      <w:r>
+        <w:rPr>
+          <w:rFonts w:ascii="Calibri" w:hAnsi="Calibri" w:cs="Calibri"/>
+        </w:rPr>
+        <w:t xml:space="preserve">I would like to acknowledge </w:t>
+      </w:r>
+      <w:r>
+        <w:rPr>
+          <w:rFonts w:ascii="Calibri" w:hAnsi="Calibri" w:cs="Calibri"/>
+        </w:rPr>
+        <w:t xml:space="preserve">Simon Parsons for </w:t>
+      </w:r>
+      <w:r>
+        <w:rPr>
+          <w:rFonts w:ascii="Calibri" w:hAnsi="Calibri" w:cs="Calibri"/>
+        </w:rPr>
+        <w:t>his</w:t>
       </w:r>
       <w:r>
         <w:rPr>
@@ -4468,25 +4748,31 @@
         <w:rPr>
           <w:rFonts w:ascii="Calibri" w:hAnsi="Calibri" w:cs="Calibri"/>
         </w:rPr>
-        <w:t>at</w:t>
-      </w:r>
-      <w:r>
-        <w:rPr>
-          <w:rFonts w:ascii="Calibri" w:hAnsi="Calibri" w:cs="Calibri"/>
-        </w:rPr>
-        <w:t xml:space="preserve"> the University of Lincoln for their Brilliant Teaching and for bringing to light, techniques that were</w:t>
+        <w:t>b</w:t>
+      </w:r>
+      <w:r>
+        <w:rPr>
+          <w:rFonts w:ascii="Calibri" w:hAnsi="Calibri" w:cs="Calibri"/>
+        </w:rPr>
+        <w:t xml:space="preserve">rilliant </w:t>
+      </w:r>
+      <w:r>
+        <w:rPr>
+          <w:rFonts w:ascii="Calibri" w:hAnsi="Calibri" w:cs="Calibri"/>
+        </w:rPr>
+        <w:t>t</w:t>
+      </w:r>
+      <w:r>
+        <w:rPr>
+          <w:rFonts w:ascii="Calibri" w:hAnsi="Calibri" w:cs="Calibri"/>
+        </w:rPr>
+        <w:t>eaching and for bringing to light, techniques that were</w:t>
       </w:r>
       <w:r>
         <w:rPr>
           <w:rFonts w:ascii="Calibri" w:hAnsi="Calibri" w:cs="Calibri"/>
         </w:rPr>
         <w:t xml:space="preserve"> applied to this project</w:t>
-      </w:r>
-      <w:r>
-        <w:rPr>
-          <w:rFonts w:ascii="Calibri" w:hAnsi="Calibri" w:cs="Calibri"/>
-        </w:rPr>
-        <w:t>:</w:t>
       </w:r>
     </w:p>
     <w:p>
@@ -4883,6 +5169,227 @@
           <w:szCs w:val="22"/>
           <w:lang w:val="en-GB" w:eastAsia="x-none"/>
         </w:rPr>
+      </w:pPr>
+    </w:p>
+    <w:p>
+      <w:pPr>
+        <w:pStyle w:val="references"/>
+        <w:numPr>
+          <w:ilvl w:val="0"/>
+          <w:numId w:val="0"/>
+        </w:numPr>
+        <w:spacing w:line="240" w:lineRule="auto"/>
+        <w:ind w:left="360" w:hanging="360"/>
+        <w:rPr>
+          <w:rFonts w:ascii="Calibri" w:eastAsia="SimSun" w:hAnsi="Calibri" w:cs="Calibri"/>
+          <w:b/>
+          <w:i/>
+          <w:iCs/>
+          <w:noProof w:val="0"/>
+          <w:spacing w:val="-1"/>
+          <w:sz w:val="22"/>
+          <w:szCs w:val="22"/>
+          <w:lang w:val="en-GB" w:eastAsia="x-none"/>
+        </w:rPr>
+      </w:pPr>
+    </w:p>
+    <w:p>
+      <w:pPr>
+        <w:pStyle w:val="references"/>
+        <w:numPr>
+          <w:ilvl w:val="0"/>
+          <w:numId w:val="0"/>
+        </w:numPr>
+        <w:spacing w:line="240" w:lineRule="auto"/>
+        <w:ind w:left="360" w:hanging="360"/>
+        <w:rPr>
+          <w:rFonts w:ascii="Calibri" w:eastAsia="SimSun" w:hAnsi="Calibri" w:cs="Calibri"/>
+          <w:b/>
+          <w:i/>
+          <w:iCs/>
+          <w:noProof w:val="0"/>
+          <w:spacing w:val="-1"/>
+          <w:sz w:val="22"/>
+          <w:szCs w:val="22"/>
+          <w:lang w:val="en-GB" w:eastAsia="x-none"/>
+        </w:rPr>
+      </w:pPr>
+    </w:p>
+    <w:p>
+      <w:pPr>
+        <w:pStyle w:val="references"/>
+        <w:numPr>
+          <w:ilvl w:val="0"/>
+          <w:numId w:val="0"/>
+        </w:numPr>
+        <w:spacing w:line="240" w:lineRule="auto"/>
+        <w:ind w:left="360" w:hanging="360"/>
+        <w:rPr>
+          <w:rFonts w:ascii="Calibri" w:eastAsia="SimSun" w:hAnsi="Calibri" w:cs="Calibri"/>
+          <w:b/>
+          <w:i/>
+          <w:iCs/>
+          <w:noProof w:val="0"/>
+          <w:spacing w:val="-1"/>
+          <w:sz w:val="22"/>
+          <w:szCs w:val="22"/>
+          <w:lang w:val="en-GB" w:eastAsia="x-none"/>
+        </w:rPr>
+      </w:pPr>
+    </w:p>
+    <w:p>
+      <w:pPr>
+        <w:pStyle w:val="references"/>
+        <w:numPr>
+          <w:ilvl w:val="0"/>
+          <w:numId w:val="0"/>
+        </w:numPr>
+        <w:spacing w:line="240" w:lineRule="auto"/>
+        <w:ind w:left="360" w:hanging="360"/>
+        <w:rPr>
+          <w:rFonts w:ascii="Calibri" w:eastAsia="SimSun" w:hAnsi="Calibri" w:cs="Calibri"/>
+          <w:b/>
+          <w:i/>
+          <w:iCs/>
+          <w:noProof w:val="0"/>
+          <w:spacing w:val="-1"/>
+          <w:sz w:val="22"/>
+          <w:szCs w:val="22"/>
+          <w:lang w:val="en-GB" w:eastAsia="x-none"/>
+        </w:rPr>
+      </w:pPr>
+    </w:p>
+    <w:p>
+      <w:pPr>
+        <w:pStyle w:val="references"/>
+        <w:numPr>
+          <w:ilvl w:val="0"/>
+          <w:numId w:val="0"/>
+        </w:numPr>
+        <w:spacing w:line="240" w:lineRule="auto"/>
+        <w:ind w:left="360" w:hanging="360"/>
+        <w:rPr>
+          <w:rFonts w:ascii="Calibri" w:eastAsia="SimSun" w:hAnsi="Calibri" w:cs="Calibri"/>
+          <w:b/>
+          <w:i/>
+          <w:iCs/>
+          <w:noProof w:val="0"/>
+          <w:spacing w:val="-1"/>
+          <w:sz w:val="22"/>
+          <w:szCs w:val="22"/>
+          <w:lang w:val="en-GB" w:eastAsia="x-none"/>
+        </w:rPr>
+      </w:pPr>
+    </w:p>
+    <w:p>
+      <w:pPr>
+        <w:pStyle w:val="references"/>
+        <w:numPr>
+          <w:ilvl w:val="0"/>
+          <w:numId w:val="0"/>
+        </w:numPr>
+        <w:spacing w:line="240" w:lineRule="auto"/>
+        <w:ind w:left="360" w:hanging="360"/>
+        <w:rPr>
+          <w:rFonts w:ascii="Calibri" w:eastAsia="SimSun" w:hAnsi="Calibri" w:cs="Calibri"/>
+          <w:b/>
+          <w:i/>
+          <w:iCs/>
+          <w:noProof w:val="0"/>
+          <w:spacing w:val="-1"/>
+          <w:sz w:val="22"/>
+          <w:szCs w:val="22"/>
+          <w:lang w:val="en-GB" w:eastAsia="x-none"/>
+        </w:rPr>
+      </w:pPr>
+    </w:p>
+    <w:p>
+      <w:pPr>
+        <w:pStyle w:val="references"/>
+        <w:numPr>
+          <w:ilvl w:val="0"/>
+          <w:numId w:val="0"/>
+        </w:numPr>
+        <w:spacing w:line="240" w:lineRule="auto"/>
+        <w:ind w:left="360" w:hanging="360"/>
+        <w:rPr>
+          <w:rFonts w:ascii="Calibri" w:eastAsia="SimSun" w:hAnsi="Calibri" w:cs="Calibri"/>
+          <w:b/>
+          <w:i/>
+          <w:iCs/>
+          <w:noProof w:val="0"/>
+          <w:spacing w:val="-1"/>
+          <w:sz w:val="22"/>
+          <w:szCs w:val="22"/>
+          <w:lang w:val="en-GB" w:eastAsia="x-none"/>
+        </w:rPr>
+      </w:pPr>
+    </w:p>
+    <w:p>
+      <w:pPr>
+        <w:pStyle w:val="references"/>
+        <w:numPr>
+          <w:ilvl w:val="0"/>
+          <w:numId w:val="0"/>
+        </w:numPr>
+        <w:spacing w:line="240" w:lineRule="auto"/>
+        <w:ind w:left="360" w:hanging="360"/>
+        <w:rPr>
+          <w:rFonts w:ascii="Calibri" w:eastAsia="SimSun" w:hAnsi="Calibri" w:cs="Calibri"/>
+          <w:b/>
+          <w:i/>
+          <w:iCs/>
+          <w:noProof w:val="0"/>
+          <w:spacing w:val="-1"/>
+          <w:sz w:val="22"/>
+          <w:szCs w:val="22"/>
+          <w:lang w:val="en-GB" w:eastAsia="x-none"/>
+        </w:rPr>
+      </w:pPr>
+    </w:p>
+    <w:p>
+      <w:pPr>
+        <w:pStyle w:val="references"/>
+        <w:numPr>
+          <w:ilvl w:val="0"/>
+          <w:numId w:val="0"/>
+        </w:numPr>
+        <w:spacing w:line="240" w:lineRule="auto"/>
+        <w:ind w:left="360" w:hanging="360"/>
+        <w:rPr>
+          <w:rFonts w:ascii="Calibri" w:eastAsia="SimSun" w:hAnsi="Calibri" w:cs="Calibri"/>
+          <w:b/>
+          <w:i/>
+          <w:iCs/>
+          <w:noProof w:val="0"/>
+          <w:spacing w:val="-1"/>
+          <w:sz w:val="22"/>
+          <w:szCs w:val="22"/>
+          <w:lang w:val="en-GB" w:eastAsia="x-none"/>
+        </w:rPr>
+      </w:pPr>
+    </w:p>
+    <w:p>
+      <w:pPr>
+        <w:pStyle w:val="references"/>
+        <w:numPr>
+          <w:ilvl w:val="0"/>
+          <w:numId w:val="0"/>
+        </w:numPr>
+        <w:spacing w:line="240" w:lineRule="auto"/>
+        <w:ind w:left="360" w:hanging="360"/>
+        <w:jc w:val="right"/>
+        <w:rPr>
+          <w:rFonts w:ascii="Calibri" w:eastAsia="SimSun" w:hAnsi="Calibri" w:cs="Calibri"/>
+          <w:b/>
+          <w:i/>
+          <w:iCs/>
+          <w:noProof w:val="0"/>
+          <w:spacing w:val="-1"/>
+          <w:sz w:val="22"/>
+          <w:szCs w:val="22"/>
+          <w:lang w:val="en-GB" w:eastAsia="x-none"/>
+        </w:rPr>
         <w:sectPr>
           <w:type w:val="continuous"/>
           <w:pgSz w:w="11906" w:h="16838" w:code="9"/>
@@ -4891,10 +5398,24 @@
           <w:docGrid w:linePitch="360"/>
         </w:sectPr>
       </w:pPr>
+      <w:r>
+        <w:rPr>
+          <w:rFonts w:ascii="Calibri" w:eastAsia="SimSun" w:hAnsi="Calibri" w:cs="Calibri"/>
+          <w:b/>
+          <w:i/>
+          <w:iCs/>
+          <w:noProof w:val="0"/>
+          <w:spacing w:val="-1"/>
+          <w:sz w:val="22"/>
+          <w:szCs w:val="22"/>
+          <w:lang w:val="en-GB" w:eastAsia="x-none"/>
+        </w:rPr>
+        <w:lastRenderedPageBreak/>
+        <w:t>Appendix</w:t>
+      </w:r>
     </w:p>
     <w:p>
       <w:pPr>
-        <w:jc w:val="both"/>
         <w:rPr>
           <w:rFonts w:ascii="Calibri" w:hAnsi="Calibri" w:cs="Calibri"/>
           <w:i/>
@@ -4903,6 +5424,212 @@
           <w:szCs w:val="22"/>
         </w:rPr>
       </w:pPr>
+      <w:r>
+        <w:rPr>
+          <w:rFonts w:ascii="Calibri" w:hAnsi="Calibri" w:cs="Calibri"/>
+          <w:i/>
+          <w:iCs/>
+          <w:sz w:val="22"/>
+          <w:szCs w:val="22"/>
+        </w:rPr>
+        <w:lastRenderedPageBreak/>
+        <w:drawing>
+          <wp:inline distT="0" distB="0" distL="0" distR="0" wp14:anchorId="6567D5AE" wp14:editId="02335DC5">
+            <wp:extent cx="4968875" cy="9091930"/>
+            <wp:effectExtent l="0" t="0" r="0" b="0"/>
+            <wp:docPr id="3" name="Picture 3"/>
+            <wp:cNvGraphicFramePr>
+              <a:graphicFrameLocks xmlns:a="http://schemas.openxmlformats.org/drawingml/2006/main" noChangeAspect="1"/>
+            </wp:cNvGraphicFramePr>
+            <a:graphic xmlns:a="http://schemas.openxmlformats.org/drawingml/2006/main">
+              <a:graphicData uri="http://schemas.openxmlformats.org/drawingml/2006/picture">
+                <pic:pic xmlns:pic="http://schemas.openxmlformats.org/drawingml/2006/picture">
+                  <pic:nvPicPr>
+                    <pic:cNvPr id="1" name=""/>
+                    <pic:cNvPicPr/>
+                  </pic:nvPicPr>
+                  <pic:blipFill>
+                    <a:blip r:embed="rId15"/>
+                    <a:stretch>
+                      <a:fillRect/>
+                    </a:stretch>
+                  </pic:blipFill>
+                  <pic:spPr>
+                    <a:xfrm>
+                      <a:off x="0" y="0"/>
+                      <a:ext cx="4968875" cy="9091930"/>
+                    </a:xfrm>
+                    <a:prstGeom prst="rect">
+                      <a:avLst/>
+                    </a:prstGeom>
+                  </pic:spPr>
+                </pic:pic>
+              </a:graphicData>
+            </a:graphic>
+          </wp:inline>
+        </w:drawing>
+      </w:r>
+    </w:p>
+    <w:p>
+      <w:pPr>
+        <w:rPr>
+          <w:rFonts w:ascii="Calibri" w:hAnsi="Calibri" w:cs="Calibri"/>
+          <w:i/>
+          <w:iCs/>
+          <w:sz w:val="22"/>
+          <w:szCs w:val="22"/>
+        </w:rPr>
+      </w:pPr>
+      <w:r>
+        <w:rPr>
+          <w:rFonts w:ascii="Calibri" w:hAnsi="Calibri" w:cs="Calibri"/>
+          <w:i/>
+          <w:iCs/>
+          <w:sz w:val="22"/>
+          <w:szCs w:val="22"/>
+        </w:rPr>
+        <w:lastRenderedPageBreak/>
+        <w:drawing>
+          <wp:inline distT="0" distB="0" distL="0" distR="0" wp14:anchorId="24A618E9" wp14:editId="1316639C">
+            <wp:extent cx="4907915" cy="9091930"/>
+            <wp:effectExtent l="0" t="0" r="6985" b="0"/>
+            <wp:docPr id="4" name="Picture 4"/>
+            <wp:cNvGraphicFramePr>
+              <a:graphicFrameLocks xmlns:a="http://schemas.openxmlformats.org/drawingml/2006/main" noChangeAspect="1"/>
+            </wp:cNvGraphicFramePr>
+            <a:graphic xmlns:a="http://schemas.openxmlformats.org/drawingml/2006/main">
+              <a:graphicData uri="http://schemas.openxmlformats.org/drawingml/2006/picture">
+                <pic:pic xmlns:pic="http://schemas.openxmlformats.org/drawingml/2006/picture">
+                  <pic:nvPicPr>
+                    <pic:cNvPr id="1" name=""/>
+                    <pic:cNvPicPr/>
+                  </pic:nvPicPr>
+                  <pic:blipFill>
+                    <a:blip r:embed="rId16"/>
+                    <a:stretch>
+                      <a:fillRect/>
+                    </a:stretch>
+                  </pic:blipFill>
+                  <pic:spPr>
+                    <a:xfrm>
+                      <a:off x="0" y="0"/>
+                      <a:ext cx="4907915" cy="9091930"/>
+                    </a:xfrm>
+                    <a:prstGeom prst="rect">
+                      <a:avLst/>
+                    </a:prstGeom>
+                  </pic:spPr>
+                </pic:pic>
+              </a:graphicData>
+            </a:graphic>
+          </wp:inline>
+        </w:drawing>
+      </w:r>
+    </w:p>
+    <w:p>
+      <w:pPr>
+        <w:rPr>
+          <w:rFonts w:ascii="Calibri" w:hAnsi="Calibri" w:cs="Calibri"/>
+          <w:i/>
+          <w:iCs/>
+          <w:sz w:val="22"/>
+          <w:szCs w:val="22"/>
+        </w:rPr>
+      </w:pPr>
+      <w:r>
+        <w:rPr>
+          <w:rFonts w:ascii="Calibri" w:hAnsi="Calibri" w:cs="Calibri"/>
+          <w:i/>
+          <w:iCs/>
+          <w:sz w:val="22"/>
+          <w:szCs w:val="22"/>
+        </w:rPr>
+        <w:lastRenderedPageBreak/>
+        <w:drawing>
+          <wp:inline distT="0" distB="0" distL="0" distR="0" wp14:anchorId="7FB4FBA4" wp14:editId="407F091E">
+            <wp:extent cx="4984750" cy="6502400"/>
+            <wp:effectExtent l="0" t="0" r="6350" b="0"/>
+            <wp:docPr id="6" name="Picture 6"/>
+            <wp:cNvGraphicFramePr>
+              <a:graphicFrameLocks xmlns:a="http://schemas.openxmlformats.org/drawingml/2006/main" noChangeAspect="1"/>
+            </wp:cNvGraphicFramePr>
+            <a:graphic xmlns:a="http://schemas.openxmlformats.org/drawingml/2006/main">
+              <a:graphicData uri="http://schemas.openxmlformats.org/drawingml/2006/picture">
+                <pic:pic xmlns:pic="http://schemas.openxmlformats.org/drawingml/2006/picture">
+                  <pic:nvPicPr>
+                    <pic:cNvPr id="1" name=""/>
+                    <pic:cNvPicPr/>
+                  </pic:nvPicPr>
+                  <pic:blipFill rotWithShape="1">
+                    <a:blip r:embed="rId17"/>
+                    <a:srcRect b="28482"/>
+                    <a:stretch/>
+                  </pic:blipFill>
+                  <pic:spPr bwMode="auto">
+                    <a:xfrm>
+                      <a:off x="0" y="0"/>
+                      <a:ext cx="4984750" cy="6502400"/>
+                    </a:xfrm>
+                    <a:prstGeom prst="rect">
+                      <a:avLst/>
+                    </a:prstGeom>
+                    <a:ln>
+                      <a:noFill/>
+                    </a:ln>
+                    <a:extLst>
+                      <a:ext uri="{53640926-AAD7-44D8-BBD7-CCE9431645EC}">
+                        <a14:shadowObscured xmlns:a14="http://schemas.microsoft.com/office/drawing/2010/main"/>
+                      </a:ext>
+                    </a:extLst>
+                  </pic:spPr>
+                </pic:pic>
+              </a:graphicData>
+            </a:graphic>
+          </wp:inline>
+        </w:drawing>
+      </w:r>
+    </w:p>
+    <w:p>
+      <w:pPr>
+        <w:jc w:val="both"/>
+        <w:rPr>
+          <w:rFonts w:ascii="Calibri" w:hAnsi="Calibri" w:cs="Calibri"/>
+          <w:i/>
+          <w:iCs/>
+          <w:sz w:val="22"/>
+          <w:szCs w:val="22"/>
+        </w:rPr>
+      </w:pPr>
+      <w:r>
+        <w:rPr>
+          <w:rFonts w:ascii="Calibri" w:hAnsi="Calibri" w:cs="Calibri"/>
+          <w:i/>
+          <w:iCs/>
+          <w:sz w:val="22"/>
+          <w:szCs w:val="22"/>
+        </w:rPr>
+        <w:t>The last scenario does not</w:t>
+      </w:r>
+      <w:r>
+        <w:rPr>
+          <w:rFonts w:ascii="Calibri" w:hAnsi="Calibri" w:cs="Calibri"/>
+          <w:i/>
+          <w:iCs/>
+          <w:sz w:val="22"/>
+          <w:szCs w:val="22"/>
+        </w:rPr>
+        <w:t xml:space="preserve"> test a 5 by 5 grid</w:t>
+      </w:r>
+      <w:r>
+        <w:rPr>
+          <w:rFonts w:ascii="Calibri" w:hAnsi="Calibri" w:cs="Calibri"/>
+          <w:i/>
+          <w:iCs/>
+          <w:sz w:val="22"/>
+          <w:szCs w:val="22"/>
+        </w:rPr>
+        <w:t xml:space="preserve"> because it is not possible to simulate this as the grid dimensions are too small to spawn in all the assets</w:t>
+      </w:r>
     </w:p>
     <w:p>
       <w:pPr>

</xml_diff>